<commit_message>
Version final del taller
</commit_message>
<xml_diff>
--- a/Taller 2.docx
+++ b/Taller 2.docx
@@ -6,37 +6,20 @@
       <w:pPr>
         <w:pStyle w:val="Ttulo"/>
         <w:rPr>
-          <w:sz w:val="22"/>
-          <w:szCs w:val="22"/>
-        </w:rPr>
-      </w:pPr>
-      <w:r>
-        <w:rPr>
-          <w:sz w:val="22"/>
-          <w:szCs w:val="22"/>
-        </w:rPr>
-        <w:t xml:space="preserve">Taller </w:t>
-      </w:r>
-      <w:r>
-        <w:rPr>
-          <w:sz w:val="22"/>
-          <w:szCs w:val="22"/>
-        </w:rPr>
-        <w:t>2</w:t>
-      </w:r>
-      <w:r>
-        <w:rPr>
-          <w:sz w:val="22"/>
-          <w:szCs w:val="22"/>
-        </w:rPr>
-        <w:t xml:space="preserve"> – </w:t>
-      </w:r>
-      <w:r>
-        <w:rPr>
-          <w:sz w:val="22"/>
-          <w:szCs w:val="22"/>
-        </w:rPr>
-        <w:t>Aplicaciones de ML</w:t>
+          <w:b/>
+          <w:bCs/>
+          <w:sz w:val="32"/>
+          <w:szCs w:val="32"/>
+        </w:rPr>
+      </w:pPr>
+      <w:r>
+        <w:rPr>
+          <w:b/>
+          <w:bCs/>
+          <w:sz w:val="32"/>
+          <w:szCs w:val="32"/>
+        </w:rPr>
+        <w:t>Taller 2 – Aplicaciones de ML</w:t>
       </w:r>
     </w:p>
     <w:p>
@@ -95,6 +78,23 @@
           <w:szCs w:val="22"/>
         </w:rPr>
       </w:pPr>
+      <w:r>
+        <w:rPr>
+          <w:sz w:val="22"/>
+          <w:szCs w:val="22"/>
+        </w:rPr>
+        <w:t xml:space="preserve">Repositorio: </w:t>
+      </w:r>
+      <w:hyperlink r:id="rId7" w:history="1">
+        <w:r>
+          <w:rPr>
+            <w:rStyle w:val="Hipervnculo"/>
+            <w:sz w:val="22"/>
+            <w:szCs w:val="22"/>
+          </w:rPr>
+          <w:t>https://github.com/LeStark/Tarea-2-MLA</w:t>
+        </w:r>
+      </w:hyperlink>
     </w:p>
     <w:p>
       <w:pPr>
@@ -113,14 +113,7 @@
           <w:sz w:val="22"/>
           <w:szCs w:val="22"/>
         </w:rPr>
-        <w:t>Junio</w:t>
-      </w:r>
-      <w:r>
-        <w:rPr>
-          <w:sz w:val="22"/>
-          <w:szCs w:val="22"/>
-        </w:rPr>
-        <w:t xml:space="preserve"> de 2025</w:t>
+        <w:t>Junio de 2025</w:t>
       </w:r>
     </w:p>
     <w:p>
@@ -494,6 +487,7 @@
       </w:r>
       <w:r>
         <w:rPr>
+          <w:noProof/>
           <w:sz w:val="22"/>
           <w:szCs w:val="22"/>
         </w:rPr>
@@ -521,7 +515,7 @@
                     <pic:cNvPicPr/>
                   </pic:nvPicPr>
                   <pic:blipFill>
-                    <a:blip r:embed="rId7" cstate="print">
+                    <a:blip r:embed="rId8" cstate="print">
                       <a:extLst>
                         <a:ext uri="{28A0092B-C50C-407E-A947-70E740481C1C}">
                           <a14:useLocalDpi xmlns:a14="http://schemas.microsoft.com/office/drawing/2010/main" val="0"/>
@@ -755,6 +749,7 @@
           <w:sz w:val="22"/>
           <w:szCs w:val="22"/>
         </w:rPr>
+        <w:lastRenderedPageBreak/>
         <w:t>Filtrado de tokens según su categoría gramatical (sustantivos, verbos y adjetivos).</w:t>
       </w:r>
     </w:p>
@@ -775,7 +770,6 @@
           <w:sz w:val="22"/>
           <w:szCs w:val="22"/>
         </w:rPr>
-        <w:lastRenderedPageBreak/>
         <w:t>Eliminación de palabras vacías (</w:t>
       </w:r>
       <w:proofErr w:type="spellStart"/>
@@ -4783,24 +4777,14 @@
       <w:r>
         <w:t xml:space="preserve">Tabla </w:t>
       </w:r>
-      <w:r>
-        <w:fldChar w:fldCharType="begin"/>
-      </w:r>
-      <w:r>
-        <w:instrText xml:space="preserve"> SEQ Tabla \* ARABIC </w:instrText>
-      </w:r>
-      <w:r>
-        <w:fldChar w:fldCharType="separate"/>
-      </w:r>
-      <w:r>
-        <w:rPr>
-          <w:noProof/>
-        </w:rPr>
-        <w:t>1</w:t>
-      </w:r>
-      <w:r>
-        <w:fldChar w:fldCharType="end"/>
-      </w:r>
+      <w:fldSimple w:instr=" SEQ Tabla \* ARABIC ">
+        <w:r>
+          <w:rPr>
+            <w:noProof/>
+          </w:rPr>
+          <w:t>1</w:t>
+        </w:r>
+      </w:fldSimple>
       <w:r>
         <w:t xml:space="preserve"> Resumen del </w:t>
       </w:r>
@@ -4980,6 +4964,7 @@
           <w:sz w:val="22"/>
           <w:szCs w:val="22"/>
         </w:rPr>
+        <w:lastRenderedPageBreak/>
         <w:t>sLDA</w:t>
       </w:r>
       <w:proofErr w:type="spellEnd"/>
@@ -5004,15 +4989,7 @@
           <w:sz w:val="22"/>
           <w:szCs w:val="22"/>
         </w:rPr>
-        <w:t xml:space="preserve"> muestra las diez palabras más representativas de un tema, </w:t>
-      </w:r>
-      <w:r>
-        <w:rPr>
-          <w:sz w:val="22"/>
-          <w:szCs w:val="22"/>
-        </w:rPr>
-        <w:lastRenderedPageBreak/>
-        <w:t>ordenadas según su peso (importancia relativa dentro del tema). Esta representación permite identificar con claridad la naturaleza semántica de cada grupo temático aprendido por el modelo.</w:t>
+        <w:t xml:space="preserve"> muestra las diez palabras más representativas de un tema, ordenadas según su peso (importancia relativa dentro del tema). Esta representación permite identificar con claridad la naturaleza semántica de cada grupo temático aprendido por el modelo.</w:t>
       </w:r>
     </w:p>
     <w:p>
@@ -5025,6 +5002,7 @@
       </w:pPr>
       <w:r>
         <w:rPr>
+          <w:noProof/>
           <w:sz w:val="22"/>
           <w:szCs w:val="22"/>
         </w:rPr>
@@ -5046,7 +5024,7 @@
                     </pic:cNvPicPr>
                   </pic:nvPicPr>
                   <pic:blipFill>
-                    <a:blip r:embed="rId8">
+                    <a:blip r:embed="rId9">
                       <a:extLst>
                         <a:ext uri="{28A0092B-C50C-407E-A947-70E740481C1C}">
                           <a14:useLocalDpi xmlns:a14="http://schemas.microsoft.com/office/drawing/2010/main" val="0"/>
@@ -5090,24 +5068,14 @@
       <w:r>
         <w:t xml:space="preserve">Tabla </w:t>
       </w:r>
-      <w:r>
-        <w:fldChar w:fldCharType="begin"/>
-      </w:r>
-      <w:r>
-        <w:instrText xml:space="preserve"> SEQ Tabla \* ARABIC </w:instrText>
-      </w:r>
-      <w:r>
-        <w:fldChar w:fldCharType="separate"/>
-      </w:r>
-      <w:r>
-        <w:rPr>
-          <w:noProof/>
-        </w:rPr>
-        <w:t>2</w:t>
-      </w:r>
-      <w:r>
-        <w:fldChar w:fldCharType="end"/>
-      </w:r>
+      <w:fldSimple w:instr=" SEQ Tabla \* ARABIC ">
+        <w:r>
+          <w:rPr>
+            <w:noProof/>
+          </w:rPr>
+          <w:t>2</w:t>
+        </w:r>
+      </w:fldSimple>
       <w:r>
         <w:t xml:space="preserve"> Coeficientes de la regresión por tema</w:t>
       </w:r>
@@ -5147,6 +5115,7 @@
       </w:pPr>
       <w:r>
         <w:rPr>
+          <w:noProof/>
           <w:sz w:val="22"/>
           <w:szCs w:val="22"/>
         </w:rPr>
@@ -5174,7 +5143,7 @@
                     <pic:cNvPicPr/>
                   </pic:nvPicPr>
                   <pic:blipFill>
-                    <a:blip r:embed="rId9" cstate="print">
+                    <a:blip r:embed="rId10" cstate="print">
                       <a:extLst>
                         <a:ext uri="{28A0092B-C50C-407E-A947-70E740481C1C}">
                           <a14:useLocalDpi xmlns:a14="http://schemas.microsoft.com/office/drawing/2010/main" val="0"/>
@@ -5292,24 +5261,14 @@
                             <w:r>
                               <w:t xml:space="preserve">Ilustración </w:t>
                             </w:r>
-                            <w:r>
-                              <w:fldChar w:fldCharType="begin"/>
-                            </w:r>
-                            <w:r>
-                              <w:instrText xml:space="preserve"> SEQ Ilustración \* ARABIC </w:instrText>
-                            </w:r>
-                            <w:r>
-                              <w:fldChar w:fldCharType="separate"/>
-                            </w:r>
-                            <w:r>
-                              <w:rPr>
-                                <w:noProof/>
-                              </w:rPr>
-                              <w:t>2</w:t>
-                            </w:r>
-                            <w:r>
-                              <w:fldChar w:fldCharType="end"/>
-                            </w:r>
+                            <w:fldSimple w:instr=" SEQ Ilustración \* ARABIC ">
+                              <w:r>
+                                <w:rPr>
+                                  <w:noProof/>
+                                </w:rPr>
+                                <w:t>2</w:t>
+                              </w:r>
+                            </w:fldSimple>
                             <w:r>
                               <w:t xml:space="preserve"> Peso relativo de las 10 palabras </w:t>
                             </w:r>
@@ -5359,24 +5318,14 @@
                       <w:r>
                         <w:t xml:space="preserve">Ilustración </w:t>
                       </w:r>
-                      <w:r>
-                        <w:fldChar w:fldCharType="begin"/>
-                      </w:r>
-                      <w:r>
-                        <w:instrText xml:space="preserve"> SEQ Ilustración \* ARABIC </w:instrText>
-                      </w:r>
-                      <w:r>
-                        <w:fldChar w:fldCharType="separate"/>
-                      </w:r>
-                      <w:r>
-                        <w:rPr>
-                          <w:noProof/>
-                        </w:rPr>
-                        <w:t>2</w:t>
-                      </w:r>
-                      <w:r>
-                        <w:fldChar w:fldCharType="end"/>
-                      </w:r>
+                      <w:fldSimple w:instr=" SEQ Ilustración \* ARABIC ">
+                        <w:r>
+                          <w:rPr>
+                            <w:noProof/>
+                          </w:rPr>
+                          <w:t>2</w:t>
+                        </w:r>
+                      </w:fldSimple>
                       <w:r>
                         <w:t xml:space="preserve"> Peso relativo de las 10 palabras </w:t>
                       </w:r>
@@ -5492,7 +5441,7 @@
       </w:pPr>
     </w:p>
     <w:sectPr>
-      <w:headerReference w:type="default" r:id="rId10"/>
+      <w:headerReference w:type="default" r:id="rId11"/>
       <w:pgSz w:w="12240" w:h="15840"/>
       <w:pgMar w:top="1417" w:right="1701" w:bottom="1417" w:left="1701" w:header="708" w:footer="708" w:gutter="0"/>
       <w:cols w:space="708"/>
@@ -6947,6 +6896,7 @@
   <w:style w:type="character" w:default="1" w:styleId="Fuentedeprrafopredeter">
     <w:name w:val="Default Paragraph Font"/>
     <w:uiPriority w:val="1"/>
+    <w:semiHidden/>
     <w:unhideWhenUsed/>
   </w:style>
   <w:style w:type="table" w:default="1" w:styleId="Tablanormal">
@@ -7322,6 +7272,29 @@
     <w:uiPriority w:val="99"/>
     <w:rsid w:val="00F767BD"/>
   </w:style>
+  <w:style w:type="character" w:styleId="Hipervnculo">
+    <w:name w:val="Hyperlink"/>
+    <w:basedOn w:val="Fuentedeprrafopredeter"/>
+    <w:uiPriority w:val="99"/>
+    <w:unhideWhenUsed/>
+    <w:rsid w:val="00BD0F1C"/>
+    <w:rPr>
+      <w:color w:val="467886" w:themeColor="hyperlink"/>
+      <w:u w:val="single"/>
+    </w:rPr>
+  </w:style>
+  <w:style w:type="character" w:styleId="Mencinsinresolver">
+    <w:name w:val="Unresolved Mention"/>
+    <w:basedOn w:val="Fuentedeprrafopredeter"/>
+    <w:uiPriority w:val="99"/>
+    <w:semiHidden/>
+    <w:unhideWhenUsed/>
+    <w:rsid w:val="00BD0F1C"/>
+    <w:rPr>
+      <w:color w:val="605E5C"/>
+      <w:shd w:val="clear" w:color="auto" w:fill="E1DFDD"/>
+    </w:rPr>
+  </w:style>
 </w:styles>
 </file>
 

</xml_diff>